<commit_message>
Solve second medium problem at 2020-10-5
</commit_message>
<xml_diff>
--- a/Math/数列递推记录.docx
+++ b/Math/数列递推记录.docx
@@ -576,7 +576,7 @@
     <w:p>
       <w:pPr>
         <w:rPr>
-          <w:rFonts w:ascii="仿宋" w:eastAsia="仿宋" w:hAnsi="仿宋" w:hint="eastAsia"/>
+          <w:rFonts w:ascii="仿宋" w:eastAsia="仿宋" w:hAnsi="仿宋"/>
           <w:sz w:val="24"/>
           <w:szCs w:val="24"/>
         </w:rPr>
@@ -621,7 +621,65 @@
           <w:sz w:val="24"/>
           <w:szCs w:val="24"/>
         </w:rPr>
-        <w:t>矩阵连乘的括号化方式，则两个矩阵是否加括号与其余括号独立，则假设第k</w:t>
+        <w:t>矩阵连乘的括号化方式，则两个矩阵是否加括号与其余括号独立，则假设第k个对加括号，则前面有h</w:t>
+      </w:r>
+      <w:r>
+        <w:rPr>
+          <w:rFonts w:ascii="仿宋" w:eastAsia="仿宋" w:hAnsi="仿宋"/>
+          <w:sz w:val="24"/>
+          <w:szCs w:val="24"/>
+        </w:rPr>
+        <w:t>(k-1)</w:t>
+      </w:r>
+      <w:r>
+        <w:rPr>
+          <w:rFonts w:ascii="仿宋" w:eastAsia="仿宋" w:hAnsi="仿宋" w:hint="eastAsia"/>
+          <w:sz w:val="24"/>
+          <w:szCs w:val="24"/>
+        </w:rPr>
+        <w:t>种，后面又h</w:t>
+      </w:r>
+      <w:r>
+        <w:rPr>
+          <w:rFonts w:ascii="仿宋" w:eastAsia="仿宋" w:hAnsi="仿宋"/>
+          <w:sz w:val="24"/>
+          <w:szCs w:val="24"/>
+        </w:rPr>
+        <w:t>(n-k)</w:t>
+      </w:r>
+      <w:r>
+        <w:rPr>
+          <w:rFonts w:ascii="仿宋" w:eastAsia="仿宋" w:hAnsi="仿宋" w:hint="eastAsia"/>
+          <w:sz w:val="24"/>
+          <w:szCs w:val="24"/>
+        </w:rPr>
+        <w:t>种，求和即为卡特兰数公式。</w:t>
+      </w:r>
+    </w:p>
+    <w:p>
+      <w:pPr>
+        <w:rPr>
+          <w:rFonts w:ascii="仿宋" w:eastAsia="仿宋" w:hAnsi="仿宋"/>
+          <w:sz w:val="24"/>
+          <w:szCs w:val="24"/>
+        </w:rPr>
+      </w:pPr>
+    </w:p>
+    <w:p>
+      <w:pPr>
+        <w:rPr>
+          <w:rFonts w:ascii="仿宋" w:eastAsia="仿宋" w:hAnsi="仿宋"/>
+          <w:sz w:val="24"/>
+          <w:szCs w:val="24"/>
+        </w:rPr>
+      </w:pPr>
+      <w:r>
+        <w:rPr>
+          <w:rFonts w:ascii="仿宋" w:eastAsia="仿宋" w:hAnsi="仿宋" w:hint="eastAsia"/>
+          <w:sz w:val="24"/>
+          <w:szCs w:val="24"/>
+        </w:rPr>
+        <w:t>出</w:t>
       </w:r>
       <w:proofErr w:type="gramStart"/>
       <w:r>
@@ -630,7 +688,7 @@
           <w:sz w:val="24"/>
           <w:szCs w:val="24"/>
         </w:rPr>
-        <w:t>个</w:t>
+        <w:t>栈</w:t>
       </w:r>
       <w:proofErr w:type="gramEnd"/>
       <w:r>
@@ -639,7 +697,112 @@
           <w:sz w:val="24"/>
           <w:szCs w:val="24"/>
         </w:rPr>
-        <w:t>对加括号，则前面有h</w:t>
+        <w:t>次序：一个</w:t>
+      </w:r>
+      <w:proofErr w:type="gramStart"/>
+      <w:r>
+        <w:rPr>
+          <w:rFonts w:ascii="仿宋" w:eastAsia="仿宋" w:hAnsi="仿宋" w:hint="eastAsia"/>
+          <w:sz w:val="24"/>
+          <w:szCs w:val="24"/>
+        </w:rPr>
+        <w:t>栈</w:t>
+      </w:r>
+      <w:proofErr w:type="gramEnd"/>
+      <w:r>
+        <w:rPr>
+          <w:rFonts w:ascii="仿宋" w:eastAsia="仿宋" w:hAnsi="仿宋" w:hint="eastAsia"/>
+          <w:sz w:val="24"/>
+          <w:szCs w:val="24"/>
+        </w:rPr>
+        <w:t>的进栈序列为1</w:t>
+      </w:r>
+      <w:r>
+        <w:rPr>
+          <w:rFonts w:ascii="仿宋" w:eastAsia="仿宋" w:hAnsi="仿宋"/>
+          <w:sz w:val="24"/>
+          <w:szCs w:val="24"/>
+        </w:rPr>
+        <w:t>,2,3…n</w:t>
+      </w:r>
+      <w:r>
+        <w:rPr>
+          <w:rFonts w:ascii="仿宋" w:eastAsia="仿宋" w:hAnsi="仿宋" w:hint="eastAsia"/>
+          <w:sz w:val="24"/>
+          <w:szCs w:val="24"/>
+        </w:rPr>
+        <w:t>，有多少种不同的出栈序列。</w:t>
+      </w:r>
+    </w:p>
+    <w:p>
+      <w:pPr>
+        <w:rPr>
+          <w:rFonts w:ascii="仿宋" w:eastAsia="仿宋" w:hAnsi="仿宋"/>
+          <w:sz w:val="24"/>
+          <w:szCs w:val="24"/>
+        </w:rPr>
+      </w:pPr>
+      <w:r>
+        <w:rPr>
+          <w:rFonts w:ascii="仿宋" w:eastAsia="仿宋" w:hAnsi="仿宋" w:hint="eastAsia"/>
+          <w:sz w:val="24"/>
+          <w:szCs w:val="24"/>
+        </w:rPr>
+        <w:t>分析：假设k为最后一个出</w:t>
+      </w:r>
+      <w:proofErr w:type="gramStart"/>
+      <w:r>
+        <w:rPr>
+          <w:rFonts w:ascii="仿宋" w:eastAsia="仿宋" w:hAnsi="仿宋" w:hint="eastAsia"/>
+          <w:sz w:val="24"/>
+          <w:szCs w:val="24"/>
+        </w:rPr>
+        <w:t>栈</w:t>
+      </w:r>
+      <w:proofErr w:type="gramEnd"/>
+      <w:r>
+        <w:rPr>
+          <w:rFonts w:ascii="仿宋" w:eastAsia="仿宋" w:hAnsi="仿宋" w:hint="eastAsia"/>
+          <w:sz w:val="24"/>
+          <w:szCs w:val="24"/>
+        </w:rPr>
+        <w:t>，可知k取不同值时独立。且k入</w:t>
+      </w:r>
+      <w:proofErr w:type="gramStart"/>
+      <w:r>
+        <w:rPr>
+          <w:rFonts w:ascii="仿宋" w:eastAsia="仿宋" w:hAnsi="仿宋" w:hint="eastAsia"/>
+          <w:sz w:val="24"/>
+          <w:szCs w:val="24"/>
+        </w:rPr>
+        <w:t>栈</w:t>
+      </w:r>
+      <w:proofErr w:type="gramEnd"/>
+      <w:r>
+        <w:rPr>
+          <w:rFonts w:ascii="仿宋" w:eastAsia="仿宋" w:hAnsi="仿宋" w:hint="eastAsia"/>
+          <w:sz w:val="24"/>
+          <w:szCs w:val="24"/>
+        </w:rPr>
+        <w:t>之前，小于k的</w:t>
+      </w:r>
+      <w:proofErr w:type="gramStart"/>
+      <w:r>
+        <w:rPr>
+          <w:rFonts w:ascii="仿宋" w:eastAsia="仿宋" w:hAnsi="仿宋" w:hint="eastAsia"/>
+          <w:sz w:val="24"/>
+          <w:szCs w:val="24"/>
+        </w:rPr>
+        <w:t>值必须出</w:t>
+      </w:r>
+      <w:proofErr w:type="gramEnd"/>
+      <w:r>
+        <w:rPr>
+          <w:rFonts w:ascii="仿宋" w:eastAsia="仿宋" w:hAnsi="仿宋" w:hint="eastAsia"/>
+          <w:sz w:val="24"/>
+          <w:szCs w:val="24"/>
+        </w:rPr>
+        <w:t>栈，有h</w:t>
       </w:r>
       <w:r>
         <w:rPr>
@@ -655,7 +818,7 @@
           <w:sz w:val="24"/>
           <w:szCs w:val="24"/>
         </w:rPr>
-        <w:t>种，后面又h</w:t>
+        <w:t>种情况，大于k也在k出栈之前出栈，有h</w:t>
       </w:r>
       <w:r>
         <w:rPr>
@@ -671,38 +834,64 @@
           <w:sz w:val="24"/>
           <w:szCs w:val="24"/>
         </w:rPr>
-        <w:t>种，求和即为卡特兰数公式。</w:t>
-      </w:r>
-    </w:p>
-    <w:p>
-      <w:pPr>
-        <w:rPr>
-          <w:rFonts w:ascii="仿宋" w:eastAsia="仿宋" w:hAnsi="仿宋" w:hint="eastAsia"/>
-          <w:sz w:val="24"/>
-          <w:szCs w:val="24"/>
-        </w:rPr>
-      </w:pPr>
-    </w:p>
-    <w:p>
-      <w:pPr>
-        <w:rPr>
-          <w:rFonts w:ascii="仿宋" w:eastAsia="仿宋" w:hAnsi="仿宋"/>
-          <w:sz w:val="24"/>
-          <w:szCs w:val="24"/>
-        </w:rPr>
-      </w:pPr>
-      <w:r>
-        <w:rPr>
-          <w:rFonts w:ascii="仿宋" w:eastAsia="仿宋" w:hAnsi="仿宋" w:hint="eastAsia"/>
-          <w:sz w:val="24"/>
-          <w:szCs w:val="24"/>
-        </w:rPr>
-        <w:t>出</w:t>
+        <w:t>种情况，使用乘法原则求出卡特兰数公式。</w:t>
+      </w:r>
+    </w:p>
+    <w:p>
+      <w:pPr>
+        <w:rPr>
+          <w:rFonts w:ascii="仿宋" w:eastAsia="仿宋" w:hAnsi="仿宋"/>
+          <w:sz w:val="24"/>
+          <w:szCs w:val="24"/>
+        </w:rPr>
+      </w:pPr>
+    </w:p>
+    <w:p>
+      <w:pPr>
+        <w:rPr>
+          <w:rFonts w:ascii="仿宋" w:eastAsia="仿宋" w:hAnsi="仿宋"/>
+          <w:sz w:val="24"/>
+          <w:szCs w:val="24"/>
+        </w:rPr>
+      </w:pPr>
+      <w:r>
+        <w:rPr>
+          <w:rFonts w:ascii="仿宋" w:eastAsia="仿宋" w:hAnsi="仿宋" w:hint="eastAsia"/>
+          <w:sz w:val="24"/>
+          <w:szCs w:val="24"/>
+        </w:rPr>
+        <w:t>买票找零：</w:t>
+      </w:r>
+      <w:r>
+        <w:rPr>
+          <w:rFonts w:ascii="仿宋" w:eastAsia="仿宋" w:hAnsi="仿宋"/>
+          <w:sz w:val="24"/>
+          <w:szCs w:val="24"/>
+        </w:rPr>
+        <w:t>有</w:t>
+      </w:r>
+      <w:proofErr w:type="spellStart"/>
+      <w:r>
+        <w:rPr>
+          <w:rFonts w:ascii="仿宋" w:eastAsia="仿宋" w:hAnsi="仿宋"/>
+          <w:sz w:val="24"/>
+          <w:szCs w:val="24"/>
+        </w:rPr>
+        <w:t>2n</w:t>
+      </w:r>
+      <w:proofErr w:type="spellEnd"/>
+      <w:r>
+        <w:rPr>
+          <w:rFonts w:ascii="仿宋" w:eastAsia="仿宋" w:hAnsi="仿宋"/>
+          <w:sz w:val="24"/>
+          <w:szCs w:val="24"/>
+        </w:rPr>
+        <w:t>个人排成一行进入剧场。入场费5元。其中只有n个人有一张5元钞票，另外n人只有10元钞票，剧院无其它钞票，问有多少种方法使得只要有10元的人买票，售票处就有5元的钞票找零(将持5元者到达视作将5元入</w:t>
       </w:r>
       <w:proofErr w:type="gramStart"/>
       <w:r>
         <w:rPr>
-          <w:rFonts w:ascii="仿宋" w:eastAsia="仿宋" w:hAnsi="仿宋" w:hint="eastAsia"/>
+          <w:rFonts w:ascii="仿宋" w:eastAsia="仿宋" w:hAnsi="仿宋"/>
           <w:sz w:val="24"/>
           <w:szCs w:val="24"/>
         </w:rPr>
@@ -711,11 +900,148 @@
       <w:proofErr w:type="gramEnd"/>
       <w:r>
         <w:rPr>
-          <w:rFonts w:ascii="仿宋" w:eastAsia="仿宋" w:hAnsi="仿宋" w:hint="eastAsia"/>
-          <w:sz w:val="24"/>
-          <w:szCs w:val="24"/>
-        </w:rPr>
-        <w:t>次序：一个</w:t>
+          <w:rFonts w:ascii="仿宋" w:eastAsia="仿宋" w:hAnsi="仿宋"/>
+          <w:sz w:val="24"/>
+          <w:szCs w:val="24"/>
+        </w:rPr>
+        <w:t>，持10元者到达视作使栈中某5元出栈)</w:t>
+      </w:r>
+    </w:p>
+    <w:p>
+      <w:pPr>
+        <w:rPr>
+          <w:rFonts w:ascii="仿宋" w:eastAsia="仿宋" w:hAnsi="仿宋"/>
+          <w:sz w:val="24"/>
+          <w:szCs w:val="24"/>
+        </w:rPr>
+      </w:pPr>
+      <w:r>
+        <w:rPr>
+          <w:rFonts w:ascii="仿宋" w:eastAsia="仿宋" w:hAnsi="仿宋" w:hint="eastAsia"/>
+          <w:sz w:val="24"/>
+          <w:szCs w:val="24"/>
+        </w:rPr>
+        <w:t>分析：统计某一个序列中在任意位置均满足5的个数大于等于10的个数的情况。假设5对应二进制的1，10对应0，那就是要求序列中出现1的个数大于等于0的个数，总情况为C</w:t>
+      </w:r>
+      <w:r>
+        <w:rPr>
+          <w:rFonts w:ascii="仿宋" w:eastAsia="仿宋" w:hAnsi="仿宋"/>
+          <w:sz w:val="24"/>
+          <w:szCs w:val="24"/>
+        </w:rPr>
+        <w:t>(</w:t>
+      </w:r>
+      <w:proofErr w:type="spellStart"/>
+      <w:r>
+        <w:rPr>
+          <w:rFonts w:ascii="仿宋" w:eastAsia="仿宋" w:hAnsi="仿宋"/>
+          <w:sz w:val="24"/>
+          <w:szCs w:val="24"/>
+        </w:rPr>
+        <w:t>2n,n</w:t>
+      </w:r>
+      <w:proofErr w:type="spellEnd"/>
+      <w:r>
+        <w:rPr>
+          <w:rFonts w:ascii="仿宋" w:eastAsia="仿宋" w:hAnsi="仿宋"/>
+          <w:sz w:val="24"/>
+          <w:szCs w:val="24"/>
+        </w:rPr>
+        <w:t>)</w:t>
+      </w:r>
+      <w:r>
+        <w:rPr>
+          <w:rFonts w:ascii="仿宋" w:eastAsia="仿宋" w:hAnsi="仿宋" w:hint="eastAsia"/>
+          <w:sz w:val="24"/>
+          <w:szCs w:val="24"/>
+        </w:rPr>
+        <w:t>，至于不合法的情况，在</w:t>
+      </w:r>
+      <w:proofErr w:type="spellStart"/>
+      <w:r>
+        <w:rPr>
+          <w:rFonts w:ascii="仿宋" w:eastAsia="仿宋" w:hAnsi="仿宋" w:hint="eastAsia"/>
+          <w:sz w:val="24"/>
+          <w:szCs w:val="24"/>
+        </w:rPr>
+        <w:t>2n</w:t>
+      </w:r>
+      <w:proofErr w:type="spellEnd"/>
+      <w:r>
+        <w:rPr>
+          <w:rFonts w:ascii="仿宋" w:eastAsia="仿宋" w:hAnsi="仿宋" w:hint="eastAsia"/>
+          <w:sz w:val="24"/>
+          <w:szCs w:val="24"/>
+        </w:rPr>
+        <w:t>个位置放</w:t>
+      </w:r>
+      <w:proofErr w:type="spellStart"/>
+      <w:r>
+        <w:rPr>
+          <w:rFonts w:ascii="仿宋" w:eastAsia="仿宋" w:hAnsi="仿宋" w:hint="eastAsia"/>
+          <w:sz w:val="24"/>
+          <w:szCs w:val="24"/>
+        </w:rPr>
+        <w:t>n</w:t>
+      </w:r>
+      <w:r>
+        <w:rPr>
+          <w:rFonts w:ascii="仿宋" w:eastAsia="仿宋" w:hAnsi="仿宋"/>
+          <w:sz w:val="24"/>
+          <w:szCs w:val="24"/>
+        </w:rPr>
+        <w:t>+1</w:t>
+      </w:r>
+      <w:proofErr w:type="spellEnd"/>
+      <w:r>
+        <w:rPr>
+          <w:rFonts w:ascii="仿宋" w:eastAsia="仿宋" w:hAnsi="仿宋" w:hint="eastAsia"/>
+          <w:sz w:val="24"/>
+          <w:szCs w:val="24"/>
+        </w:rPr>
+        <w:t>个0和n</w:t>
+      </w:r>
+      <w:r>
+        <w:rPr>
+          <w:rFonts w:ascii="仿宋" w:eastAsia="仿宋" w:hAnsi="仿宋"/>
+          <w:sz w:val="24"/>
+          <w:szCs w:val="24"/>
+        </w:rPr>
+        <w:t>-1</w:t>
+      </w:r>
+      <w:r>
+        <w:rPr>
+          <w:rFonts w:ascii="仿宋" w:eastAsia="仿宋" w:hAnsi="仿宋" w:hint="eastAsia"/>
+          <w:sz w:val="24"/>
+          <w:szCs w:val="24"/>
+        </w:rPr>
+        <w:t>个1，由于0的个数多2且</w:t>
+      </w:r>
+      <w:proofErr w:type="spellStart"/>
+      <w:r>
+        <w:rPr>
+          <w:rFonts w:ascii="仿宋" w:eastAsia="仿宋" w:hAnsi="仿宋" w:hint="eastAsia"/>
+          <w:sz w:val="24"/>
+          <w:szCs w:val="24"/>
+        </w:rPr>
+        <w:t>2</w:t>
+      </w:r>
+      <w:r>
+        <w:rPr>
+          <w:rFonts w:ascii="仿宋" w:eastAsia="仿宋" w:hAnsi="仿宋"/>
+          <w:sz w:val="24"/>
+          <w:szCs w:val="24"/>
+        </w:rPr>
+        <w:t>n</w:t>
+      </w:r>
+      <w:proofErr w:type="spellEnd"/>
+      <w:r>
+        <w:rPr>
+          <w:rFonts w:ascii="仿宋" w:eastAsia="仿宋" w:hAnsi="仿宋" w:hint="eastAsia"/>
+          <w:sz w:val="24"/>
+          <w:szCs w:val="24"/>
+        </w:rPr>
+        <w:t>为偶数，所以在某一个</w:t>
       </w:r>
       <w:proofErr w:type="gramStart"/>
       <w:r>
@@ -724,7 +1050,7 @@
           <w:sz w:val="24"/>
           <w:szCs w:val="24"/>
         </w:rPr>
-        <w:t>栈</w:t>
+        <w:t>奇数位</w:t>
       </w:r>
       <w:proofErr w:type="gramEnd"/>
       <w:r>
@@ -733,237 +1059,12 @@
           <w:sz w:val="24"/>
           <w:szCs w:val="24"/>
         </w:rPr>
-        <w:t>的进</w:t>
-      </w:r>
-      <w:proofErr w:type="gramStart"/>
-      <w:r>
-        <w:rPr>
-          <w:rFonts w:ascii="仿宋" w:eastAsia="仿宋" w:hAnsi="仿宋" w:hint="eastAsia"/>
-          <w:sz w:val="24"/>
-          <w:szCs w:val="24"/>
-        </w:rPr>
-        <w:t>栈</w:t>
-      </w:r>
-      <w:proofErr w:type="gramEnd"/>
-      <w:r>
-        <w:rPr>
-          <w:rFonts w:ascii="仿宋" w:eastAsia="仿宋" w:hAnsi="仿宋" w:hint="eastAsia"/>
-          <w:sz w:val="24"/>
-          <w:szCs w:val="24"/>
-        </w:rPr>
-        <w:t>序列为1</w:t>
-      </w:r>
-      <w:r>
-        <w:rPr>
-          <w:rFonts w:ascii="仿宋" w:eastAsia="仿宋" w:hAnsi="仿宋"/>
-          <w:sz w:val="24"/>
-          <w:szCs w:val="24"/>
-        </w:rPr>
-        <w:t>,2,3…n</w:t>
-      </w:r>
-      <w:r>
-        <w:rPr>
-          <w:rFonts w:ascii="仿宋" w:eastAsia="仿宋" w:hAnsi="仿宋" w:hint="eastAsia"/>
-          <w:sz w:val="24"/>
-          <w:szCs w:val="24"/>
-        </w:rPr>
-        <w:t>，有多少种不同的出</w:t>
-      </w:r>
-      <w:proofErr w:type="gramStart"/>
-      <w:r>
-        <w:rPr>
-          <w:rFonts w:ascii="仿宋" w:eastAsia="仿宋" w:hAnsi="仿宋" w:hint="eastAsia"/>
-          <w:sz w:val="24"/>
-          <w:szCs w:val="24"/>
-        </w:rPr>
-        <w:t>栈</w:t>
-      </w:r>
-      <w:proofErr w:type="gramEnd"/>
-      <w:r>
-        <w:rPr>
-          <w:rFonts w:ascii="仿宋" w:eastAsia="仿宋" w:hAnsi="仿宋" w:hint="eastAsia"/>
-          <w:sz w:val="24"/>
-          <w:szCs w:val="24"/>
-        </w:rPr>
-        <w:t>序列。</w:t>
-      </w:r>
-    </w:p>
-    <w:p>
-      <w:pPr>
-        <w:rPr>
-          <w:rFonts w:ascii="仿宋" w:eastAsia="仿宋" w:hAnsi="仿宋"/>
-          <w:sz w:val="24"/>
-          <w:szCs w:val="24"/>
-        </w:rPr>
-      </w:pPr>
-      <w:r>
-        <w:rPr>
-          <w:rFonts w:ascii="仿宋" w:eastAsia="仿宋" w:hAnsi="仿宋" w:hint="eastAsia"/>
-          <w:sz w:val="24"/>
-          <w:szCs w:val="24"/>
-        </w:rPr>
-        <w:t>分析：假设k为最后一个出</w:t>
-      </w:r>
-      <w:proofErr w:type="gramStart"/>
-      <w:r>
-        <w:rPr>
-          <w:rFonts w:ascii="仿宋" w:eastAsia="仿宋" w:hAnsi="仿宋" w:hint="eastAsia"/>
-          <w:sz w:val="24"/>
-          <w:szCs w:val="24"/>
-        </w:rPr>
-        <w:t>栈</w:t>
-      </w:r>
-      <w:proofErr w:type="gramEnd"/>
-      <w:r>
-        <w:rPr>
-          <w:rFonts w:ascii="仿宋" w:eastAsia="仿宋" w:hAnsi="仿宋" w:hint="eastAsia"/>
-          <w:sz w:val="24"/>
-          <w:szCs w:val="24"/>
-        </w:rPr>
-        <w:t>，可知k取不同值时独立。且k入</w:t>
-      </w:r>
-      <w:proofErr w:type="gramStart"/>
-      <w:r>
-        <w:rPr>
-          <w:rFonts w:ascii="仿宋" w:eastAsia="仿宋" w:hAnsi="仿宋" w:hint="eastAsia"/>
-          <w:sz w:val="24"/>
-          <w:szCs w:val="24"/>
-        </w:rPr>
-        <w:t>栈</w:t>
-      </w:r>
-      <w:proofErr w:type="gramEnd"/>
-      <w:r>
-        <w:rPr>
-          <w:rFonts w:ascii="仿宋" w:eastAsia="仿宋" w:hAnsi="仿宋" w:hint="eastAsia"/>
-          <w:sz w:val="24"/>
-          <w:szCs w:val="24"/>
-        </w:rPr>
-        <w:t>之前，小于k的</w:t>
-      </w:r>
-      <w:proofErr w:type="gramStart"/>
-      <w:r>
-        <w:rPr>
-          <w:rFonts w:ascii="仿宋" w:eastAsia="仿宋" w:hAnsi="仿宋" w:hint="eastAsia"/>
-          <w:sz w:val="24"/>
-          <w:szCs w:val="24"/>
-        </w:rPr>
-        <w:t>值必须出栈</w:t>
-      </w:r>
-      <w:proofErr w:type="gramEnd"/>
-      <w:r>
-        <w:rPr>
-          <w:rFonts w:ascii="仿宋" w:eastAsia="仿宋" w:hAnsi="仿宋" w:hint="eastAsia"/>
-          <w:sz w:val="24"/>
-          <w:szCs w:val="24"/>
-        </w:rPr>
-        <w:t>，有h</w:t>
-      </w:r>
-      <w:r>
-        <w:rPr>
-          <w:rFonts w:ascii="仿宋" w:eastAsia="仿宋" w:hAnsi="仿宋"/>
-          <w:sz w:val="24"/>
-          <w:szCs w:val="24"/>
-        </w:rPr>
-        <w:t>(k-1)</w:t>
-      </w:r>
-      <w:r>
-        <w:rPr>
-          <w:rFonts w:ascii="仿宋" w:eastAsia="仿宋" w:hAnsi="仿宋" w:hint="eastAsia"/>
-          <w:sz w:val="24"/>
-          <w:szCs w:val="24"/>
-        </w:rPr>
-        <w:t>种情况，大于k也在k出</w:t>
-      </w:r>
-      <w:proofErr w:type="gramStart"/>
-      <w:r>
-        <w:rPr>
-          <w:rFonts w:ascii="仿宋" w:eastAsia="仿宋" w:hAnsi="仿宋" w:hint="eastAsia"/>
-          <w:sz w:val="24"/>
-          <w:szCs w:val="24"/>
-        </w:rPr>
-        <w:t>栈</w:t>
-      </w:r>
-      <w:proofErr w:type="gramEnd"/>
-      <w:r>
-        <w:rPr>
-          <w:rFonts w:ascii="仿宋" w:eastAsia="仿宋" w:hAnsi="仿宋" w:hint="eastAsia"/>
-          <w:sz w:val="24"/>
-          <w:szCs w:val="24"/>
-        </w:rPr>
-        <w:t>之前出</w:t>
-      </w:r>
-      <w:proofErr w:type="gramStart"/>
-      <w:r>
-        <w:rPr>
-          <w:rFonts w:ascii="仿宋" w:eastAsia="仿宋" w:hAnsi="仿宋" w:hint="eastAsia"/>
-          <w:sz w:val="24"/>
-          <w:szCs w:val="24"/>
-        </w:rPr>
-        <w:t>栈</w:t>
-      </w:r>
-      <w:proofErr w:type="gramEnd"/>
-      <w:r>
-        <w:rPr>
-          <w:rFonts w:ascii="仿宋" w:eastAsia="仿宋" w:hAnsi="仿宋" w:hint="eastAsia"/>
-          <w:sz w:val="24"/>
-          <w:szCs w:val="24"/>
-        </w:rPr>
-        <w:t>，有h</w:t>
-      </w:r>
-      <w:r>
-        <w:rPr>
-          <w:rFonts w:ascii="仿宋" w:eastAsia="仿宋" w:hAnsi="仿宋"/>
-          <w:sz w:val="24"/>
-          <w:szCs w:val="24"/>
-        </w:rPr>
-        <w:t>(n-k)</w:t>
-      </w:r>
-      <w:r>
-        <w:rPr>
-          <w:rFonts w:ascii="仿宋" w:eastAsia="仿宋" w:hAnsi="仿宋" w:hint="eastAsia"/>
-          <w:sz w:val="24"/>
-          <w:szCs w:val="24"/>
-        </w:rPr>
-        <w:t>种情况，使用乘法原则求出卡特兰数公式。</w:t>
-      </w:r>
-    </w:p>
-    <w:p>
-      <w:pPr>
-        <w:rPr>
-          <w:rFonts w:ascii="仿宋" w:eastAsia="仿宋" w:hAnsi="仿宋"/>
-          <w:sz w:val="24"/>
-          <w:szCs w:val="24"/>
-        </w:rPr>
-      </w:pPr>
-    </w:p>
-    <w:p>
-      <w:pPr>
-        <w:rPr>
-          <w:rFonts w:ascii="仿宋" w:eastAsia="仿宋" w:hAnsi="仿宋"/>
-          <w:sz w:val="24"/>
-          <w:szCs w:val="24"/>
-        </w:rPr>
-      </w:pPr>
-      <w:r>
-        <w:rPr>
-          <w:rFonts w:ascii="仿宋" w:eastAsia="仿宋" w:hAnsi="仿宋" w:hint="eastAsia"/>
-          <w:sz w:val="24"/>
-          <w:szCs w:val="24"/>
-        </w:rPr>
-        <w:t>买票找零：</w:t>
-      </w:r>
-      <w:r>
-        <w:rPr>
-          <w:rFonts w:ascii="仿宋" w:eastAsia="仿宋" w:hAnsi="仿宋"/>
-          <w:sz w:val="24"/>
-          <w:szCs w:val="24"/>
-        </w:rPr>
-        <w:t>有</w:t>
-      </w:r>
-      <w:proofErr w:type="spellStart"/>
-      <w:r>
-        <w:rPr>
-          <w:rFonts w:ascii="仿宋" w:eastAsia="仿宋" w:hAnsi="仿宋"/>
+        <w:t>上出现0的累计数一定超过1的累计数，这样就会存在一种不符合要求的情况，并且只要将这个位置后面的0和1反转，就会有n个0和n个1组成的</w:t>
+      </w:r>
+      <w:proofErr w:type="spellStart"/>
+      <w:r>
+        <w:rPr>
+          <w:rFonts w:ascii="仿宋" w:eastAsia="仿宋" w:hAnsi="仿宋" w:hint="eastAsia"/>
           <w:sz w:val="24"/>
           <w:szCs w:val="24"/>
         </w:rPr>
@@ -972,58 +1073,74 @@
       <w:proofErr w:type="spellEnd"/>
       <w:r>
         <w:rPr>
-          <w:rFonts w:ascii="仿宋" w:eastAsia="仿宋" w:hAnsi="仿宋"/>
-          <w:sz w:val="24"/>
-          <w:szCs w:val="24"/>
-        </w:rPr>
-        <w:t>个人排成一行进入剧场。入场费5元。其中只有n个人有一张5元钞票，另外n人只有10元钞票，剧院无其它钞票，问有多少种方法使得只要有10元的人买票，售票处就有5元的钞票找零(将持5元者到达视作将5元入</w:t>
-      </w:r>
-      <w:proofErr w:type="gramStart"/>
-      <w:r>
-        <w:rPr>
-          <w:rFonts w:ascii="仿宋" w:eastAsia="仿宋" w:hAnsi="仿宋"/>
-          <w:sz w:val="24"/>
-          <w:szCs w:val="24"/>
-        </w:rPr>
-        <w:t>栈</w:t>
-      </w:r>
-      <w:proofErr w:type="gramEnd"/>
-      <w:r>
-        <w:rPr>
-          <w:rFonts w:ascii="仿宋" w:eastAsia="仿宋" w:hAnsi="仿宋"/>
-          <w:sz w:val="24"/>
-          <w:szCs w:val="24"/>
-        </w:rPr>
-        <w:t>，持10元者到达视作使</w:t>
-      </w:r>
-      <w:proofErr w:type="gramStart"/>
-      <w:r>
-        <w:rPr>
-          <w:rFonts w:ascii="仿宋" w:eastAsia="仿宋" w:hAnsi="仿宋"/>
-          <w:sz w:val="24"/>
-          <w:szCs w:val="24"/>
-        </w:rPr>
-        <w:t>栈</w:t>
-      </w:r>
-      <w:proofErr w:type="gramEnd"/>
-      <w:r>
-        <w:rPr>
-          <w:rFonts w:ascii="仿宋" w:eastAsia="仿宋" w:hAnsi="仿宋"/>
-          <w:sz w:val="24"/>
-          <w:szCs w:val="24"/>
-        </w:rPr>
-        <w:t>中某5元出</w:t>
-      </w:r>
-      <w:proofErr w:type="gramStart"/>
-      <w:r>
-        <w:rPr>
-          <w:rFonts w:ascii="仿宋" w:eastAsia="仿宋" w:hAnsi="仿宋"/>
-          <w:sz w:val="24"/>
-          <w:szCs w:val="24"/>
-        </w:rPr>
-        <w:t>栈</w:t>
-      </w:r>
-      <w:proofErr w:type="gramEnd"/>
+          <w:rFonts w:ascii="仿宋" w:eastAsia="仿宋" w:hAnsi="仿宋" w:hint="eastAsia"/>
+          <w:sz w:val="24"/>
+          <w:szCs w:val="24"/>
+        </w:rPr>
+        <w:t>位数，符合最初n个1和n个0的要求。即不符合要求的情况为</w:t>
+      </w:r>
+      <w:proofErr w:type="spellStart"/>
+      <w:r>
+        <w:rPr>
+          <w:rFonts w:ascii="仿宋" w:eastAsia="仿宋" w:hAnsi="仿宋" w:hint="eastAsia"/>
+          <w:sz w:val="24"/>
+          <w:szCs w:val="24"/>
+        </w:rPr>
+        <w:t>2n</w:t>
+      </w:r>
+      <w:proofErr w:type="spellEnd"/>
+      <w:r>
+        <w:rPr>
+          <w:rFonts w:ascii="仿宋" w:eastAsia="仿宋" w:hAnsi="仿宋" w:hint="eastAsia"/>
+          <w:sz w:val="24"/>
+          <w:szCs w:val="24"/>
+        </w:rPr>
+        <w:t>中选出</w:t>
+      </w:r>
+      <w:proofErr w:type="spellStart"/>
+      <w:r>
+        <w:rPr>
+          <w:rFonts w:ascii="仿宋" w:eastAsia="仿宋" w:hAnsi="仿宋" w:hint="eastAsia"/>
+          <w:sz w:val="24"/>
+          <w:szCs w:val="24"/>
+        </w:rPr>
+        <w:t>n</w:t>
+      </w:r>
+      <w:r>
+        <w:rPr>
+          <w:rFonts w:ascii="仿宋" w:eastAsia="仿宋" w:hAnsi="仿宋"/>
+          <w:sz w:val="24"/>
+          <w:szCs w:val="24"/>
+        </w:rPr>
+        <w:t>+1</w:t>
+      </w:r>
+      <w:proofErr w:type="spellEnd"/>
+      <w:r>
+        <w:rPr>
+          <w:rFonts w:ascii="仿宋" w:eastAsia="仿宋" w:hAnsi="仿宋" w:hint="eastAsia"/>
+          <w:sz w:val="24"/>
+          <w:szCs w:val="24"/>
+        </w:rPr>
+        <w:t>位放0，故为C</w:t>
+      </w:r>
+      <w:r>
+        <w:rPr>
+          <w:rFonts w:ascii="仿宋" w:eastAsia="仿宋" w:hAnsi="仿宋"/>
+          <w:sz w:val="24"/>
+          <w:szCs w:val="24"/>
+        </w:rPr>
+        <w:t>(</w:t>
+      </w:r>
+      <w:proofErr w:type="spellStart"/>
+      <w:r>
+        <w:rPr>
+          <w:rFonts w:ascii="仿宋" w:eastAsia="仿宋" w:hAnsi="仿宋"/>
+          <w:sz w:val="24"/>
+          <w:szCs w:val="24"/>
+        </w:rPr>
+        <w:t>2n,n+1</w:t>
+      </w:r>
+      <w:proofErr w:type="spellEnd"/>
       <w:r>
         <w:rPr>
           <w:rFonts w:ascii="仿宋" w:eastAsia="仿宋" w:hAnsi="仿宋"/>
@@ -1032,22 +1149,21 @@
         </w:rPr>
         <w:t>)</w:t>
       </w:r>
-    </w:p>
-    <w:p>
-      <w:pPr>
-        <w:rPr>
-          <w:rFonts w:ascii="仿宋" w:eastAsia="仿宋" w:hAnsi="仿宋"/>
-          <w:sz w:val="24"/>
-          <w:szCs w:val="24"/>
-        </w:rPr>
-      </w:pPr>
-      <w:r>
-        <w:rPr>
-          <w:rFonts w:ascii="仿宋" w:eastAsia="仿宋" w:hAnsi="仿宋" w:hint="eastAsia"/>
-          <w:sz w:val="24"/>
-          <w:szCs w:val="24"/>
-        </w:rPr>
-        <w:t>分析：统计某一个序列中在任意位置均满足5的个数大于等于10的个数的情况。假设5对应二进制的1，10对应0，那就是要求序列中出现1的个数大于等于0的个数，总情况为C</w:t>
+      <w:r>
+        <w:rPr>
+          <w:rFonts w:ascii="仿宋" w:eastAsia="仿宋" w:hAnsi="仿宋" w:hint="eastAsia"/>
+          <w:sz w:val="24"/>
+          <w:szCs w:val="24"/>
+        </w:rPr>
+        <w:t>，</w:t>
+      </w:r>
+      <w:r>
+        <w:rPr>
+          <w:rFonts w:ascii="仿宋" w:eastAsia="仿宋" w:hAnsi="仿宋" w:hint="eastAsia"/>
+          <w:sz w:val="24"/>
+          <w:szCs w:val="24"/>
+        </w:rPr>
+        <w:t>合法情况为C</w:t>
       </w:r>
       <w:r>
         <w:rPr>
@@ -1073,6 +1189,24 @@
           <w:sz w:val="24"/>
           <w:szCs w:val="24"/>
         </w:rPr>
+        <w:t>)-C(</w:t>
+      </w:r>
+      <w:proofErr w:type="spellStart"/>
+      <w:r>
+        <w:rPr>
+          <w:rFonts w:ascii="仿宋" w:eastAsia="仿宋" w:hAnsi="仿宋"/>
+          <w:sz w:val="24"/>
+          <w:szCs w:val="24"/>
+        </w:rPr>
+        <w:t>2n,n+1</w:t>
+      </w:r>
+      <w:proofErr w:type="spellEnd"/>
+      <w:r>
+        <w:rPr>
+          <w:rFonts w:ascii="仿宋" w:eastAsia="仿宋" w:hAnsi="仿宋"/>
+          <w:sz w:val="24"/>
+          <w:szCs w:val="24"/>
+        </w:rPr>
         <w:t>)</w:t>
       </w:r>
       <w:r>
@@ -1081,345 +1215,13 @@
           <w:sz w:val="24"/>
           <w:szCs w:val="24"/>
         </w:rPr>
-        <w:t>，至于不合法的情况，在</w:t>
-      </w:r>
-      <w:proofErr w:type="spellStart"/>
-      <w:r>
-        <w:rPr>
-          <w:rFonts w:ascii="仿宋" w:eastAsia="仿宋" w:hAnsi="仿宋" w:hint="eastAsia"/>
-          <w:sz w:val="24"/>
-          <w:szCs w:val="24"/>
-        </w:rPr>
-        <w:t>2n</w:t>
-      </w:r>
-      <w:proofErr w:type="spellEnd"/>
-      <w:r>
-        <w:rPr>
-          <w:rFonts w:ascii="仿宋" w:eastAsia="仿宋" w:hAnsi="仿宋" w:hint="eastAsia"/>
-          <w:sz w:val="24"/>
-          <w:szCs w:val="24"/>
-        </w:rPr>
-        <w:t>个位置放</w:t>
-      </w:r>
-      <w:proofErr w:type="spellStart"/>
-      <w:r>
-        <w:rPr>
-          <w:rFonts w:ascii="仿宋" w:eastAsia="仿宋" w:hAnsi="仿宋" w:hint="eastAsia"/>
-          <w:sz w:val="24"/>
-          <w:szCs w:val="24"/>
-        </w:rPr>
-        <w:t>n</w:t>
-      </w:r>
-      <w:r>
-        <w:rPr>
-          <w:rFonts w:ascii="仿宋" w:eastAsia="仿宋" w:hAnsi="仿宋"/>
-          <w:sz w:val="24"/>
-          <w:szCs w:val="24"/>
-        </w:rPr>
-        <w:t>+1</w:t>
-      </w:r>
-      <w:proofErr w:type="spellEnd"/>
-      <w:r>
-        <w:rPr>
-          <w:rFonts w:ascii="仿宋" w:eastAsia="仿宋" w:hAnsi="仿宋" w:hint="eastAsia"/>
-          <w:sz w:val="24"/>
-          <w:szCs w:val="24"/>
-        </w:rPr>
-        <w:t>个0和n</w:t>
-      </w:r>
-      <w:r>
-        <w:rPr>
-          <w:rFonts w:ascii="仿宋" w:eastAsia="仿宋" w:hAnsi="仿宋"/>
-          <w:sz w:val="24"/>
-          <w:szCs w:val="24"/>
-        </w:rPr>
-        <w:t>-1</w:t>
-      </w:r>
-      <w:r>
-        <w:rPr>
-          <w:rFonts w:ascii="仿宋" w:eastAsia="仿宋" w:hAnsi="仿宋" w:hint="eastAsia"/>
-          <w:sz w:val="24"/>
-          <w:szCs w:val="24"/>
-        </w:rPr>
-        <w:t>个1，由于0的个数多2且</w:t>
-      </w:r>
-      <w:proofErr w:type="spellStart"/>
-      <w:r>
-        <w:rPr>
-          <w:rFonts w:ascii="仿宋" w:eastAsia="仿宋" w:hAnsi="仿宋" w:hint="eastAsia"/>
-          <w:sz w:val="24"/>
-          <w:szCs w:val="24"/>
-        </w:rPr>
-        <w:t>2</w:t>
-      </w:r>
-      <w:r>
-        <w:rPr>
-          <w:rFonts w:ascii="仿宋" w:eastAsia="仿宋" w:hAnsi="仿宋"/>
-          <w:sz w:val="24"/>
-          <w:szCs w:val="24"/>
-        </w:rPr>
-        <w:t>n</w:t>
-      </w:r>
-      <w:proofErr w:type="spellEnd"/>
-      <w:r>
-        <w:rPr>
-          <w:rFonts w:ascii="仿宋" w:eastAsia="仿宋" w:hAnsi="仿宋" w:hint="eastAsia"/>
-          <w:sz w:val="24"/>
-          <w:szCs w:val="24"/>
-        </w:rPr>
-        <w:t>为偶数，所以在某一个</w:t>
-      </w:r>
-      <w:proofErr w:type="gramStart"/>
-      <w:r>
-        <w:rPr>
-          <w:rFonts w:ascii="仿宋" w:eastAsia="仿宋" w:hAnsi="仿宋" w:hint="eastAsia"/>
-          <w:sz w:val="24"/>
-          <w:szCs w:val="24"/>
-        </w:rPr>
-        <w:t>奇数位</w:t>
-      </w:r>
-      <w:proofErr w:type="gramEnd"/>
-      <w:r>
-        <w:rPr>
-          <w:rFonts w:ascii="仿宋" w:eastAsia="仿宋" w:hAnsi="仿宋" w:hint="eastAsia"/>
-          <w:sz w:val="24"/>
-          <w:szCs w:val="24"/>
-        </w:rPr>
-        <w:t>上出现0的累计数一定超过1的累计数，这样就会存在一种不符合要求的情况，并且只要将这个位置后面的0和1反转，就会有n</w:t>
-      </w:r>
-      <w:proofErr w:type="gramStart"/>
-      <w:r>
-        <w:rPr>
-          <w:rFonts w:ascii="仿宋" w:eastAsia="仿宋" w:hAnsi="仿宋" w:hint="eastAsia"/>
-          <w:sz w:val="24"/>
-          <w:szCs w:val="24"/>
-        </w:rPr>
-        <w:t>个</w:t>
-      </w:r>
-      <w:proofErr w:type="gramEnd"/>
-      <w:r>
-        <w:rPr>
-          <w:rFonts w:ascii="仿宋" w:eastAsia="仿宋" w:hAnsi="仿宋" w:hint="eastAsia"/>
-          <w:sz w:val="24"/>
-          <w:szCs w:val="24"/>
-        </w:rPr>
-        <w:t>0和n</w:t>
-      </w:r>
-      <w:proofErr w:type="gramStart"/>
-      <w:r>
-        <w:rPr>
-          <w:rFonts w:ascii="仿宋" w:eastAsia="仿宋" w:hAnsi="仿宋" w:hint="eastAsia"/>
-          <w:sz w:val="24"/>
-          <w:szCs w:val="24"/>
-        </w:rPr>
-        <w:t>个</w:t>
-      </w:r>
-      <w:proofErr w:type="gramEnd"/>
-      <w:r>
-        <w:rPr>
-          <w:rFonts w:ascii="仿宋" w:eastAsia="仿宋" w:hAnsi="仿宋" w:hint="eastAsia"/>
-          <w:sz w:val="24"/>
-          <w:szCs w:val="24"/>
-        </w:rPr>
-        <w:t>1组成的</w:t>
-      </w:r>
-      <w:proofErr w:type="spellStart"/>
-      <w:r>
-        <w:rPr>
-          <w:rFonts w:ascii="仿宋" w:eastAsia="仿宋" w:hAnsi="仿宋" w:hint="eastAsia"/>
-          <w:sz w:val="24"/>
-          <w:szCs w:val="24"/>
-        </w:rPr>
-        <w:t>2n</w:t>
-      </w:r>
-      <w:proofErr w:type="spellEnd"/>
-      <w:r>
-        <w:rPr>
-          <w:rFonts w:ascii="仿宋" w:eastAsia="仿宋" w:hAnsi="仿宋" w:hint="eastAsia"/>
-          <w:sz w:val="24"/>
-          <w:szCs w:val="24"/>
-        </w:rPr>
-        <w:t>位数，符合最初n</w:t>
-      </w:r>
-      <w:proofErr w:type="gramStart"/>
-      <w:r>
-        <w:rPr>
-          <w:rFonts w:ascii="仿宋" w:eastAsia="仿宋" w:hAnsi="仿宋" w:hint="eastAsia"/>
-          <w:sz w:val="24"/>
-          <w:szCs w:val="24"/>
-        </w:rPr>
-        <w:t>个</w:t>
-      </w:r>
-      <w:proofErr w:type="gramEnd"/>
-      <w:r>
-        <w:rPr>
-          <w:rFonts w:ascii="仿宋" w:eastAsia="仿宋" w:hAnsi="仿宋" w:hint="eastAsia"/>
-          <w:sz w:val="24"/>
-          <w:szCs w:val="24"/>
-        </w:rPr>
-        <w:t>1和n</w:t>
-      </w:r>
-      <w:proofErr w:type="gramStart"/>
-      <w:r>
-        <w:rPr>
-          <w:rFonts w:ascii="仿宋" w:eastAsia="仿宋" w:hAnsi="仿宋" w:hint="eastAsia"/>
-          <w:sz w:val="24"/>
-          <w:szCs w:val="24"/>
-        </w:rPr>
-        <w:t>个</w:t>
-      </w:r>
-      <w:proofErr w:type="gramEnd"/>
-      <w:r>
-        <w:rPr>
-          <w:rFonts w:ascii="仿宋" w:eastAsia="仿宋" w:hAnsi="仿宋" w:hint="eastAsia"/>
-          <w:sz w:val="24"/>
-          <w:szCs w:val="24"/>
-        </w:rPr>
-        <w:t>0的要求。即不符合要求的情况为</w:t>
-      </w:r>
-      <w:proofErr w:type="spellStart"/>
-      <w:r>
-        <w:rPr>
-          <w:rFonts w:ascii="仿宋" w:eastAsia="仿宋" w:hAnsi="仿宋" w:hint="eastAsia"/>
-          <w:sz w:val="24"/>
-          <w:szCs w:val="24"/>
-        </w:rPr>
-        <w:t>2n</w:t>
-      </w:r>
-      <w:proofErr w:type="spellEnd"/>
-      <w:r>
-        <w:rPr>
-          <w:rFonts w:ascii="仿宋" w:eastAsia="仿宋" w:hAnsi="仿宋" w:hint="eastAsia"/>
-          <w:sz w:val="24"/>
-          <w:szCs w:val="24"/>
-        </w:rPr>
-        <w:t>中选出</w:t>
-      </w:r>
-      <w:proofErr w:type="spellStart"/>
-      <w:r>
-        <w:rPr>
-          <w:rFonts w:ascii="仿宋" w:eastAsia="仿宋" w:hAnsi="仿宋" w:hint="eastAsia"/>
-          <w:sz w:val="24"/>
-          <w:szCs w:val="24"/>
-        </w:rPr>
-        <w:t>n</w:t>
-      </w:r>
-      <w:r>
-        <w:rPr>
-          <w:rFonts w:ascii="仿宋" w:eastAsia="仿宋" w:hAnsi="仿宋"/>
-          <w:sz w:val="24"/>
-          <w:szCs w:val="24"/>
-        </w:rPr>
-        <w:t>+1</w:t>
-      </w:r>
-      <w:proofErr w:type="spellEnd"/>
-      <w:r>
-        <w:rPr>
-          <w:rFonts w:ascii="仿宋" w:eastAsia="仿宋" w:hAnsi="仿宋" w:hint="eastAsia"/>
-          <w:sz w:val="24"/>
-          <w:szCs w:val="24"/>
-        </w:rPr>
-        <w:t>位放0，故为C</w:t>
-      </w:r>
-      <w:r>
-        <w:rPr>
-          <w:rFonts w:ascii="仿宋" w:eastAsia="仿宋" w:hAnsi="仿宋"/>
-          <w:sz w:val="24"/>
-          <w:szCs w:val="24"/>
-        </w:rPr>
-        <w:t>(</w:t>
-      </w:r>
-      <w:proofErr w:type="spellStart"/>
-      <w:r>
-        <w:rPr>
-          <w:rFonts w:ascii="仿宋" w:eastAsia="仿宋" w:hAnsi="仿宋"/>
-          <w:sz w:val="24"/>
-          <w:szCs w:val="24"/>
-        </w:rPr>
-        <w:t>2n,n+1</w:t>
-      </w:r>
-      <w:proofErr w:type="spellEnd"/>
-      <w:r>
-        <w:rPr>
-          <w:rFonts w:ascii="仿宋" w:eastAsia="仿宋" w:hAnsi="仿宋"/>
-          <w:sz w:val="24"/>
-          <w:szCs w:val="24"/>
-        </w:rPr>
-        <w:t>)</w:t>
-      </w:r>
-      <w:r>
-        <w:rPr>
-          <w:rFonts w:ascii="仿宋" w:eastAsia="仿宋" w:hAnsi="仿宋" w:hint="eastAsia"/>
-          <w:sz w:val="24"/>
-          <w:szCs w:val="24"/>
-        </w:rPr>
-        <w:t>，</w:t>
-      </w:r>
-      <w:r>
-        <w:rPr>
-          <w:rFonts w:ascii="仿宋" w:eastAsia="仿宋" w:hAnsi="仿宋" w:hint="eastAsia"/>
-          <w:sz w:val="24"/>
-          <w:szCs w:val="24"/>
-        </w:rPr>
-        <w:t>合法情况为C</w:t>
-      </w:r>
-      <w:r>
-        <w:rPr>
-          <w:rFonts w:ascii="仿宋" w:eastAsia="仿宋" w:hAnsi="仿宋"/>
-          <w:sz w:val="24"/>
-          <w:szCs w:val="24"/>
-        </w:rPr>
-        <w:t>(</w:t>
-      </w:r>
-      <w:proofErr w:type="spellStart"/>
-      <w:r>
-        <w:rPr>
-          <w:rFonts w:ascii="仿宋" w:eastAsia="仿宋" w:hAnsi="仿宋"/>
-          <w:sz w:val="24"/>
-          <w:szCs w:val="24"/>
-        </w:rPr>
-        <w:t>2n,n</w:t>
-      </w:r>
-      <w:proofErr w:type="spellEnd"/>
-      <w:r>
-        <w:rPr>
-          <w:rFonts w:ascii="仿宋" w:eastAsia="仿宋" w:hAnsi="仿宋"/>
-          <w:sz w:val="24"/>
-          <w:szCs w:val="24"/>
-        </w:rPr>
-        <w:t>)-C(</w:t>
-      </w:r>
-      <w:proofErr w:type="spellStart"/>
-      <w:r>
-        <w:rPr>
-          <w:rFonts w:ascii="仿宋" w:eastAsia="仿宋" w:hAnsi="仿宋"/>
-          <w:sz w:val="24"/>
-          <w:szCs w:val="24"/>
-        </w:rPr>
-        <w:t>2n,n+1</w:t>
-      </w:r>
-      <w:proofErr w:type="spellEnd"/>
-      <w:r>
-        <w:rPr>
-          <w:rFonts w:ascii="仿宋" w:eastAsia="仿宋" w:hAnsi="仿宋"/>
-          <w:sz w:val="24"/>
-          <w:szCs w:val="24"/>
-        </w:rPr>
-        <w:t>)</w:t>
-      </w:r>
-      <w:r>
-        <w:rPr>
-          <w:rFonts w:ascii="仿宋" w:eastAsia="仿宋" w:hAnsi="仿宋" w:hint="eastAsia"/>
-          <w:sz w:val="24"/>
-          <w:szCs w:val="24"/>
-        </w:rPr>
         <w:t>。</w:t>
       </w:r>
     </w:p>
     <w:p>
       <w:pPr>
         <w:rPr>
-          <w:rFonts w:ascii="仿宋" w:eastAsia="仿宋" w:hAnsi="仿宋" w:hint="eastAsia"/>
+          <w:rFonts w:ascii="仿宋" w:eastAsia="仿宋" w:hAnsi="仿宋"/>
           <w:sz w:val="24"/>
           <w:szCs w:val="24"/>
         </w:rPr>
@@ -1607,8 +1409,18 @@
           <w:sz w:val="24"/>
           <w:szCs w:val="24"/>
         </w:rPr>
-        <w:t>街区和以东n</w:t>
-      </w:r>
+        <w:t>街区和以东n个街区处工作。每天她走</w:t>
+      </w:r>
+      <w:proofErr w:type="spellStart"/>
+      <w:r>
+        <w:rPr>
+          <w:rFonts w:ascii="仿宋" w:eastAsia="仿宋" w:hAnsi="仿宋"/>
+          <w:sz w:val="24"/>
+          <w:szCs w:val="24"/>
+        </w:rPr>
+        <w:t>2n</w:t>
+      </w:r>
+      <w:proofErr w:type="spellEnd"/>
       <w:proofErr w:type="gramStart"/>
       <w:r>
         <w:rPr>
@@ -1625,7 +1437,71 @@
           <w:sz w:val="24"/>
           <w:szCs w:val="24"/>
         </w:rPr>
-        <w:t>街区处工作。每天她走</w:t>
+        <w:t>街区去上班。如果她从不穿越（但可以碰到）从家到办公室的对角线，那么有多少条可能的道路。</w:t>
+      </w:r>
+      <w:r>
+        <w:rPr>
+          <w:rFonts w:ascii="仿宋" w:eastAsia="仿宋" w:hAnsi="仿宋" w:hint="eastAsia"/>
+          <w:sz w:val="24"/>
+          <w:szCs w:val="24"/>
+        </w:rPr>
+        <w:t>2）</w:t>
+      </w:r>
+      <w:r>
+        <w:rPr>
+          <w:rFonts w:ascii="仿宋" w:eastAsia="仿宋" w:hAnsi="仿宋"/>
+          <w:sz w:val="24"/>
+          <w:szCs w:val="24"/>
+        </w:rPr>
+        <w:t>在</w:t>
+      </w:r>
+      <w:r>
+        <w:rPr>
+          <w:rFonts w:ascii="仿宋" w:eastAsia="仿宋" w:hAnsi="仿宋"/>
+          <w:sz w:val="24"/>
+          <w:szCs w:val="24"/>
+        </w:rPr>
+        <w:fldChar w:fldCharType="begin"/>
+      </w:r>
+      <w:r>
+        <w:rPr>
+          <w:rFonts w:ascii="仿宋" w:eastAsia="仿宋" w:hAnsi="仿宋"/>
+          <w:sz w:val="24"/>
+          <w:szCs w:val="24"/>
+        </w:rPr>
+        <w:instrText xml:space="preserve"> HYPERLINK "https://baike.baidu.com/item/%E5%9C%86%E4%B8%8A" \t "_blank" </w:instrText>
+      </w:r>
+      <w:r>
+        <w:rPr>
+          <w:rFonts w:ascii="仿宋" w:eastAsia="仿宋" w:hAnsi="仿宋"/>
+          <w:sz w:val="24"/>
+          <w:szCs w:val="24"/>
+        </w:rPr>
+        <w:fldChar w:fldCharType="separate"/>
+      </w:r>
+      <w:r>
+        <w:rPr>
+          <w:rFonts w:ascii="仿宋" w:eastAsia="仿宋" w:hAnsi="仿宋"/>
+          <w:sz w:val="24"/>
+          <w:szCs w:val="24"/>
+        </w:rPr>
+        <w:t>圆上</w:t>
+      </w:r>
+      <w:r>
+        <w:rPr>
+          <w:rFonts w:ascii="仿宋" w:eastAsia="仿宋" w:hAnsi="仿宋"/>
+          <w:sz w:val="24"/>
+          <w:szCs w:val="24"/>
+        </w:rPr>
+        <w:fldChar w:fldCharType="end"/>
+      </w:r>
+      <w:r>
+        <w:rPr>
+          <w:rFonts w:ascii="仿宋" w:eastAsia="仿宋" w:hAnsi="仿宋"/>
+          <w:sz w:val="24"/>
+          <w:szCs w:val="24"/>
+        </w:rPr>
+        <w:t>选择</w:t>
       </w:r>
       <w:proofErr w:type="spellStart"/>
       <w:r>
@@ -1653,86 +1529,56 @@
           <w:sz w:val="24"/>
           <w:szCs w:val="24"/>
         </w:rPr>
-        <w:t>街区去上班。如果她从不穿越（但可以碰到）从家到办公室的对角线，那么有多少条可能的道路。</w:t>
-      </w:r>
-      <w:r>
-        <w:rPr>
-          <w:rFonts w:ascii="仿宋" w:eastAsia="仿宋" w:hAnsi="仿宋" w:hint="eastAsia"/>
-          <w:sz w:val="24"/>
-          <w:szCs w:val="24"/>
-        </w:rPr>
-        <w:t>2）</w:t>
-      </w:r>
-      <w:r>
-        <w:rPr>
-          <w:rFonts w:ascii="仿宋" w:eastAsia="仿宋" w:hAnsi="仿宋"/>
-          <w:sz w:val="24"/>
-          <w:szCs w:val="24"/>
-        </w:rPr>
-        <w:t>在</w:t>
-      </w:r>
-      <w:r>
-        <w:rPr>
-          <w:rFonts w:ascii="仿宋" w:eastAsia="仿宋" w:hAnsi="仿宋"/>
-          <w:sz w:val="24"/>
-          <w:szCs w:val="24"/>
-        </w:rPr>
-        <w:fldChar w:fldCharType="begin"/>
-      </w:r>
-      <w:r>
-        <w:rPr>
-          <w:rFonts w:ascii="仿宋" w:eastAsia="仿宋" w:hAnsi="仿宋"/>
-          <w:sz w:val="24"/>
-          <w:szCs w:val="24"/>
-        </w:rPr>
-        <w:instrText xml:space="preserve"> HYPERLINK "https://baike.baidu.com/item/%E5%9C%86%E4%B8%8A" \t "_blank" </w:instrText>
-      </w:r>
-      <w:r>
-        <w:rPr>
-          <w:rFonts w:ascii="仿宋" w:eastAsia="仿宋" w:hAnsi="仿宋"/>
-          <w:sz w:val="24"/>
-          <w:szCs w:val="24"/>
-        </w:rPr>
-        <w:fldChar w:fldCharType="separate"/>
-      </w:r>
-      <w:r>
-        <w:rPr>
-          <w:rFonts w:ascii="仿宋" w:eastAsia="仿宋" w:hAnsi="仿宋"/>
-          <w:sz w:val="24"/>
-          <w:szCs w:val="24"/>
-        </w:rPr>
-        <w:t>圆上</w:t>
-      </w:r>
-      <w:r>
-        <w:rPr>
-          <w:rFonts w:ascii="仿宋" w:eastAsia="仿宋" w:hAnsi="仿宋"/>
-          <w:sz w:val="24"/>
-          <w:szCs w:val="24"/>
-        </w:rPr>
-        <w:fldChar w:fldCharType="end"/>
-      </w:r>
-      <w:r>
-        <w:rPr>
-          <w:rFonts w:ascii="仿宋" w:eastAsia="仿宋" w:hAnsi="仿宋"/>
-          <w:sz w:val="24"/>
-          <w:szCs w:val="24"/>
-        </w:rPr>
-        <w:t>选择</w:t>
-      </w:r>
-      <w:proofErr w:type="spellStart"/>
-      <w:r>
-        <w:rPr>
-          <w:rFonts w:ascii="仿宋" w:eastAsia="仿宋" w:hAnsi="仿宋"/>
-          <w:sz w:val="24"/>
-          <w:szCs w:val="24"/>
-        </w:rPr>
-        <w:t>2n</w:t>
-      </w:r>
-      <w:proofErr w:type="spellEnd"/>
+        <w:t>点,将这些点成对连接起来使得所得到的n条线段不相交的方法数。</w:t>
+      </w:r>
+    </w:p>
+    <w:p>
+      <w:pPr>
+        <w:rPr>
+          <w:rFonts w:ascii="仿宋" w:eastAsia="仿宋" w:hAnsi="仿宋"/>
+          <w:sz w:val="24"/>
+          <w:szCs w:val="24"/>
+        </w:rPr>
+      </w:pPr>
+    </w:p>
+    <w:p>
+      <w:pPr>
+        <w:rPr>
+          <w:rFonts w:ascii="仿宋" w:eastAsia="仿宋" w:hAnsi="仿宋"/>
+          <w:sz w:val="24"/>
+          <w:szCs w:val="24"/>
+        </w:rPr>
+      </w:pPr>
+      <w:r>
+        <w:rPr>
+          <w:rFonts w:ascii="仿宋" w:eastAsia="仿宋" w:hAnsi="仿宋" w:hint="eastAsia"/>
+          <w:sz w:val="24"/>
+          <w:szCs w:val="24"/>
+        </w:rPr>
+        <w:t>给定节点</w:t>
+      </w:r>
       <w:proofErr w:type="gramStart"/>
       <w:r>
         <w:rPr>
-          <w:rFonts w:ascii="仿宋" w:eastAsia="仿宋" w:hAnsi="仿宋"/>
+          <w:rFonts w:ascii="仿宋" w:eastAsia="仿宋" w:hAnsi="仿宋" w:hint="eastAsia"/>
+          <w:sz w:val="24"/>
+          <w:szCs w:val="24"/>
+        </w:rPr>
+        <w:t>组成二叉搜索树</w:t>
+      </w:r>
+      <w:proofErr w:type="gramEnd"/>
+      <w:r>
+        <w:rPr>
+          <w:rFonts w:ascii="仿宋" w:eastAsia="仿宋" w:hAnsi="仿宋" w:hint="eastAsia"/>
+          <w:sz w:val="24"/>
+          <w:szCs w:val="24"/>
+        </w:rPr>
+        <w:t>：给定n</w:t>
+      </w:r>
+      <w:proofErr w:type="gramStart"/>
+      <w:r>
+        <w:rPr>
+          <w:rFonts w:ascii="仿宋" w:eastAsia="仿宋" w:hAnsi="仿宋" w:hint="eastAsia"/>
           <w:sz w:val="24"/>
           <w:szCs w:val="24"/>
         </w:rPr>
@@ -1741,37 +1587,44 @@
       <w:proofErr w:type="gramEnd"/>
       <w:r>
         <w:rPr>
-          <w:rFonts w:ascii="仿宋" w:eastAsia="仿宋" w:hAnsi="仿宋"/>
-          <w:sz w:val="24"/>
-          <w:szCs w:val="24"/>
-        </w:rPr>
-        <w:t>点,将这些点成对连接起来使得所得到的n条线段不相交的方法数。</w:t>
-      </w:r>
-    </w:p>
-    <w:p>
-      <w:pPr>
-        <w:rPr>
-          <w:rFonts w:ascii="仿宋" w:eastAsia="仿宋" w:hAnsi="仿宋"/>
-          <w:sz w:val="24"/>
-          <w:szCs w:val="24"/>
-        </w:rPr>
-      </w:pPr>
-    </w:p>
-    <w:p>
-      <w:pPr>
-        <w:rPr>
-          <w:rFonts w:ascii="仿宋" w:eastAsia="仿宋" w:hAnsi="仿宋"/>
-          <w:sz w:val="24"/>
-          <w:szCs w:val="24"/>
-        </w:rPr>
-      </w:pPr>
-      <w:r>
-        <w:rPr>
-          <w:rFonts w:ascii="仿宋" w:eastAsia="仿宋" w:hAnsi="仿宋" w:hint="eastAsia"/>
-          <w:sz w:val="24"/>
-          <w:szCs w:val="24"/>
-        </w:rPr>
-        <w:t>给定节点</w:t>
+          <w:rFonts w:ascii="仿宋" w:eastAsia="仿宋" w:hAnsi="仿宋" w:hint="eastAsia"/>
+          <w:sz w:val="24"/>
+          <w:szCs w:val="24"/>
+        </w:rPr>
+        <w:t>节点有多少种BST。</w:t>
+      </w:r>
+    </w:p>
+    <w:p>
+      <w:pPr>
+        <w:rPr>
+          <w:rFonts w:ascii="仿宋" w:eastAsia="仿宋" w:hAnsi="仿宋"/>
+          <w:sz w:val="24"/>
+          <w:szCs w:val="24"/>
+        </w:rPr>
+      </w:pPr>
+      <w:r>
+        <w:rPr>
+          <w:rFonts w:ascii="仿宋" w:eastAsia="仿宋" w:hAnsi="仿宋" w:hint="eastAsia"/>
+          <w:sz w:val="24"/>
+          <w:szCs w:val="24"/>
+        </w:rPr>
+        <w:t>分析：以任意节点为根设为k，则左子树个数为</w:t>
+      </w:r>
+      <w:r>
+        <w:rPr>
+          <w:rFonts w:ascii="仿宋" w:eastAsia="仿宋" w:hAnsi="仿宋"/>
+          <w:sz w:val="24"/>
+          <w:szCs w:val="24"/>
+        </w:rPr>
+        <w:t>f(k-1)</w:t>
+      </w:r>
+      <w:r>
+        <w:rPr>
+          <w:rFonts w:ascii="仿宋" w:eastAsia="仿宋" w:hAnsi="仿宋" w:hint="eastAsia"/>
+          <w:sz w:val="24"/>
+          <w:szCs w:val="24"/>
+        </w:rPr>
+        <w:t>，因为有k-1个节点，</w:t>
       </w:r>
       <w:proofErr w:type="gramStart"/>
       <w:r>
@@ -1780,7 +1633,7 @@
           <w:sz w:val="24"/>
           <w:szCs w:val="24"/>
         </w:rPr>
-        <w:t>组成二叉搜索树</w:t>
+        <w:t>右子树</w:t>
       </w:r>
       <w:proofErr w:type="gramEnd"/>
       <w:r>
@@ -1789,75 +1642,6 @@
           <w:sz w:val="24"/>
           <w:szCs w:val="24"/>
         </w:rPr>
-        <w:t>：给定n</w:t>
-      </w:r>
-      <w:proofErr w:type="gramStart"/>
-      <w:r>
-        <w:rPr>
-          <w:rFonts w:ascii="仿宋" w:eastAsia="仿宋" w:hAnsi="仿宋" w:hint="eastAsia"/>
-          <w:sz w:val="24"/>
-          <w:szCs w:val="24"/>
-        </w:rPr>
-        <w:t>个</w:t>
-      </w:r>
-      <w:proofErr w:type="gramEnd"/>
-      <w:r>
-        <w:rPr>
-          <w:rFonts w:ascii="仿宋" w:eastAsia="仿宋" w:hAnsi="仿宋" w:hint="eastAsia"/>
-          <w:sz w:val="24"/>
-          <w:szCs w:val="24"/>
-        </w:rPr>
-        <w:t>节点有多少种BST。</w:t>
-      </w:r>
-    </w:p>
-    <w:p>
-      <w:pPr>
-        <w:rPr>
-          <w:rFonts w:ascii="仿宋" w:eastAsia="仿宋" w:hAnsi="仿宋"/>
-          <w:sz w:val="24"/>
-          <w:szCs w:val="24"/>
-        </w:rPr>
-      </w:pPr>
-      <w:r>
-        <w:rPr>
-          <w:rFonts w:ascii="仿宋" w:eastAsia="仿宋" w:hAnsi="仿宋" w:hint="eastAsia"/>
-          <w:sz w:val="24"/>
-          <w:szCs w:val="24"/>
-        </w:rPr>
-        <w:t>分析：以任意节点为根设为k，则左子树个数为</w:t>
-      </w:r>
-      <w:r>
-        <w:rPr>
-          <w:rFonts w:ascii="仿宋" w:eastAsia="仿宋" w:hAnsi="仿宋"/>
-          <w:sz w:val="24"/>
-          <w:szCs w:val="24"/>
-        </w:rPr>
-        <w:t>f(k-1)</w:t>
-      </w:r>
-      <w:r>
-        <w:rPr>
-          <w:rFonts w:ascii="仿宋" w:eastAsia="仿宋" w:hAnsi="仿宋" w:hint="eastAsia"/>
-          <w:sz w:val="24"/>
-          <w:szCs w:val="24"/>
-        </w:rPr>
-        <w:t>，因为有k-1个节点，</w:t>
-      </w:r>
-      <w:proofErr w:type="gramStart"/>
-      <w:r>
-        <w:rPr>
-          <w:rFonts w:ascii="仿宋" w:eastAsia="仿宋" w:hAnsi="仿宋" w:hint="eastAsia"/>
-          <w:sz w:val="24"/>
-          <w:szCs w:val="24"/>
-        </w:rPr>
-        <w:t>右子树</w:t>
-      </w:r>
-      <w:proofErr w:type="gramEnd"/>
-      <w:r>
-        <w:rPr>
-          <w:rFonts w:ascii="仿宋" w:eastAsia="仿宋" w:hAnsi="仿宋" w:hint="eastAsia"/>
-          <w:sz w:val="24"/>
-          <w:szCs w:val="24"/>
-        </w:rPr>
         <w:t>个数为f</w:t>
       </w:r>
       <w:r>
@@ -1889,19 +1673,55 @@
     <w:p>
       <w:pPr>
         <w:rPr>
-          <w:rFonts w:ascii="仿宋" w:eastAsia="仿宋" w:hAnsi="仿宋" w:hint="eastAsia"/>
-          <w:sz w:val="24"/>
-          <w:szCs w:val="24"/>
-        </w:rPr>
-      </w:pPr>
-      <w:r>
-        <w:rPr>
-          <w:rFonts w:ascii="仿宋" w:eastAsia="仿宋" w:hAnsi="仿宋"/>
-          <w:sz w:val="24"/>
-          <w:szCs w:val="24"/>
-        </w:rPr>
-        <w:t>给定n对括号，求括号正确配对的字符串</w:t>
-      </w:r>
+          <w:rFonts w:ascii="仿宋" w:eastAsia="仿宋" w:hAnsi="仿宋"/>
+          <w:sz w:val="24"/>
+          <w:szCs w:val="24"/>
+        </w:rPr>
+      </w:pPr>
+      <w:r>
+        <w:rPr>
+          <w:rFonts w:ascii="仿宋" w:eastAsia="仿宋" w:hAnsi="仿宋"/>
+          <w:sz w:val="24"/>
+          <w:szCs w:val="24"/>
+        </w:rPr>
+        <w:t>给定n对括号，求括号正确配对的字符串数</w:t>
+      </w:r>
+    </w:p>
+    <w:p>
+      <w:pPr>
+        <w:rPr>
+          <w:rFonts w:ascii="仿宋" w:eastAsia="仿宋" w:hAnsi="仿宋"/>
+          <w:sz w:val="24"/>
+          <w:szCs w:val="24"/>
+        </w:rPr>
+      </w:pPr>
+    </w:p>
+    <w:p>
+      <w:pPr>
+        <w:rPr>
+          <w:rFonts w:ascii="仿宋" w:eastAsia="仿宋" w:hAnsi="仿宋"/>
+          <w:sz w:val="24"/>
+          <w:szCs w:val="24"/>
+        </w:rPr>
+      </w:pPr>
+      <w:r>
+        <w:rPr>
+          <w:rFonts w:ascii="仿宋" w:eastAsia="仿宋" w:hAnsi="仿宋" w:hint="eastAsia"/>
+          <w:sz w:val="24"/>
+          <w:szCs w:val="24"/>
+        </w:rPr>
+        <w:t>实现模板：</w:t>
+      </w:r>
+    </w:p>
+    <w:p>
+      <w:pPr>
+        <w:ind w:left="420" w:firstLineChars="200" w:firstLine="480"/>
+        <w:rPr>
+          <w:rFonts w:ascii="仿宋" w:eastAsia="仿宋" w:hAnsi="仿宋"/>
+          <w:sz w:val="24"/>
+          <w:szCs w:val="24"/>
+        </w:rPr>
+      </w:pPr>
       <w:bookmarkStart w:id="0" w:name="_GoBack"/>
       <w:bookmarkEnd w:id="0"/>
       <w:r>
@@ -1910,7 +1730,389 @@
           <w:sz w:val="24"/>
           <w:szCs w:val="24"/>
         </w:rPr>
-        <w:t>数</w:t>
+        <w:t xml:space="preserve">res = [0 for _ in </w:t>
+      </w:r>
+      <w:proofErr w:type="gramStart"/>
+      <w:r>
+        <w:rPr>
+          <w:rFonts w:ascii="仿宋" w:eastAsia="仿宋" w:hAnsi="仿宋"/>
+          <w:sz w:val="24"/>
+          <w:szCs w:val="24"/>
+        </w:rPr>
+        <w:t>range(</w:t>
+      </w:r>
+      <w:proofErr w:type="gramEnd"/>
+      <w:r>
+        <w:rPr>
+          <w:rFonts w:ascii="仿宋" w:eastAsia="仿宋" w:hAnsi="仿宋"/>
+          <w:sz w:val="24"/>
+          <w:szCs w:val="24"/>
+        </w:rPr>
+        <w:t>n + 1)]</w:t>
+      </w:r>
+    </w:p>
+    <w:p>
+      <w:pPr>
+        <w:rPr>
+          <w:rFonts w:ascii="仿宋" w:eastAsia="仿宋" w:hAnsi="仿宋"/>
+          <w:sz w:val="24"/>
+          <w:szCs w:val="24"/>
+        </w:rPr>
+      </w:pPr>
+      <w:r>
+        <w:rPr>
+          <w:rFonts w:ascii="仿宋" w:eastAsia="仿宋" w:hAnsi="仿宋"/>
+          <w:sz w:val="24"/>
+          <w:szCs w:val="24"/>
+        </w:rPr>
+        <w:t xml:space="preserve">        </w:t>
+      </w:r>
+      <w:proofErr w:type="gramStart"/>
+      <w:r>
+        <w:rPr>
+          <w:rFonts w:ascii="仿宋" w:eastAsia="仿宋" w:hAnsi="仿宋"/>
+          <w:sz w:val="24"/>
+          <w:szCs w:val="24"/>
+        </w:rPr>
+        <w:t>res[</w:t>
+      </w:r>
+      <w:proofErr w:type="gramEnd"/>
+      <w:r>
+        <w:rPr>
+          <w:rFonts w:ascii="仿宋" w:eastAsia="仿宋" w:hAnsi="仿宋"/>
+          <w:sz w:val="24"/>
+          <w:szCs w:val="24"/>
+        </w:rPr>
+        <w:t>0] = 1</w:t>
+      </w:r>
+    </w:p>
+    <w:p>
+      <w:pPr>
+        <w:rPr>
+          <w:rFonts w:ascii="仿宋" w:eastAsia="仿宋" w:hAnsi="仿宋"/>
+          <w:sz w:val="24"/>
+          <w:szCs w:val="24"/>
+        </w:rPr>
+      </w:pPr>
+      <w:r>
+        <w:rPr>
+          <w:rFonts w:ascii="仿宋" w:eastAsia="仿宋" w:hAnsi="仿宋"/>
+          <w:sz w:val="24"/>
+          <w:szCs w:val="24"/>
+        </w:rPr>
+        <w:t xml:space="preserve">        for </w:t>
+      </w:r>
+      <w:proofErr w:type="spellStart"/>
+      <w:r>
+        <w:rPr>
+          <w:rFonts w:ascii="仿宋" w:eastAsia="仿宋" w:hAnsi="仿宋"/>
+          <w:sz w:val="24"/>
+          <w:szCs w:val="24"/>
+        </w:rPr>
+        <w:t>i</w:t>
+      </w:r>
+      <w:proofErr w:type="spellEnd"/>
+      <w:r>
+        <w:rPr>
+          <w:rFonts w:ascii="仿宋" w:eastAsia="仿宋" w:hAnsi="仿宋"/>
+          <w:sz w:val="24"/>
+          <w:szCs w:val="24"/>
+        </w:rPr>
+        <w:t xml:space="preserve"> in </w:t>
+      </w:r>
+      <w:proofErr w:type="gramStart"/>
+      <w:r>
+        <w:rPr>
+          <w:rFonts w:ascii="仿宋" w:eastAsia="仿宋" w:hAnsi="仿宋"/>
+          <w:sz w:val="24"/>
+          <w:szCs w:val="24"/>
+        </w:rPr>
+        <w:t>range(</w:t>
+      </w:r>
+      <w:proofErr w:type="gramEnd"/>
+      <w:r>
+        <w:rPr>
+          <w:rFonts w:ascii="仿宋" w:eastAsia="仿宋" w:hAnsi="仿宋"/>
+          <w:sz w:val="24"/>
+          <w:szCs w:val="24"/>
+        </w:rPr>
+        <w:t>1, n + 1):</w:t>
+      </w:r>
+    </w:p>
+    <w:p>
+      <w:pPr>
+        <w:rPr>
+          <w:rFonts w:ascii="仿宋" w:eastAsia="仿宋" w:hAnsi="仿宋"/>
+          <w:sz w:val="24"/>
+          <w:szCs w:val="24"/>
+        </w:rPr>
+      </w:pPr>
+      <w:r>
+        <w:rPr>
+          <w:rFonts w:ascii="仿宋" w:eastAsia="仿宋" w:hAnsi="仿宋"/>
+          <w:sz w:val="24"/>
+          <w:szCs w:val="24"/>
+        </w:rPr>
+        <w:t xml:space="preserve">            for left in </w:t>
+      </w:r>
+      <w:proofErr w:type="gramStart"/>
+      <w:r>
+        <w:rPr>
+          <w:rFonts w:ascii="仿宋" w:eastAsia="仿宋" w:hAnsi="仿宋"/>
+          <w:sz w:val="24"/>
+          <w:szCs w:val="24"/>
+        </w:rPr>
+        <w:t>range(</w:t>
+      </w:r>
+      <w:proofErr w:type="spellStart"/>
+      <w:proofErr w:type="gramEnd"/>
+      <w:r>
+        <w:rPr>
+          <w:rFonts w:ascii="仿宋" w:eastAsia="仿宋" w:hAnsi="仿宋"/>
+          <w:sz w:val="24"/>
+          <w:szCs w:val="24"/>
+        </w:rPr>
+        <w:t>i</w:t>
+      </w:r>
+      <w:proofErr w:type="spellEnd"/>
+      <w:r>
+        <w:rPr>
+          <w:rFonts w:ascii="仿宋" w:eastAsia="仿宋" w:hAnsi="仿宋"/>
+          <w:sz w:val="24"/>
+          <w:szCs w:val="24"/>
+        </w:rPr>
+        <w:t xml:space="preserve"> // 2):</w:t>
+      </w:r>
+    </w:p>
+    <w:p>
+      <w:pPr>
+        <w:rPr>
+          <w:rFonts w:ascii="仿宋" w:eastAsia="仿宋" w:hAnsi="仿宋"/>
+          <w:sz w:val="24"/>
+          <w:szCs w:val="24"/>
+        </w:rPr>
+      </w:pPr>
+      <w:r>
+        <w:rPr>
+          <w:rFonts w:ascii="仿宋" w:eastAsia="仿宋" w:hAnsi="仿宋"/>
+          <w:sz w:val="24"/>
+          <w:szCs w:val="24"/>
+        </w:rPr>
+        <w:t xml:space="preserve">                res[</w:t>
+      </w:r>
+      <w:proofErr w:type="spellStart"/>
+      <w:r>
+        <w:rPr>
+          <w:rFonts w:ascii="仿宋" w:eastAsia="仿宋" w:hAnsi="仿宋"/>
+          <w:sz w:val="24"/>
+          <w:szCs w:val="24"/>
+        </w:rPr>
+        <w:t>i</w:t>
+      </w:r>
+      <w:proofErr w:type="spellEnd"/>
+      <w:r>
+        <w:rPr>
+          <w:rFonts w:ascii="仿宋" w:eastAsia="仿宋" w:hAnsi="仿宋"/>
+          <w:sz w:val="24"/>
+          <w:szCs w:val="24"/>
+        </w:rPr>
+        <w:t xml:space="preserve">] += res[left] * </w:t>
+      </w:r>
+      <w:proofErr w:type="gramStart"/>
+      <w:r>
+        <w:rPr>
+          <w:rFonts w:ascii="仿宋" w:eastAsia="仿宋" w:hAnsi="仿宋"/>
+          <w:sz w:val="24"/>
+          <w:szCs w:val="24"/>
+        </w:rPr>
+        <w:t>res[</w:t>
+      </w:r>
+      <w:proofErr w:type="spellStart"/>
+      <w:proofErr w:type="gramEnd"/>
+      <w:r>
+        <w:rPr>
+          <w:rFonts w:ascii="仿宋" w:eastAsia="仿宋" w:hAnsi="仿宋"/>
+          <w:sz w:val="24"/>
+          <w:szCs w:val="24"/>
+        </w:rPr>
+        <w:t>i</w:t>
+      </w:r>
+      <w:proofErr w:type="spellEnd"/>
+      <w:r>
+        <w:rPr>
+          <w:rFonts w:ascii="仿宋" w:eastAsia="仿宋" w:hAnsi="仿宋"/>
+          <w:sz w:val="24"/>
+          <w:szCs w:val="24"/>
+        </w:rPr>
+        <w:t xml:space="preserve"> - left - 1]</w:t>
+      </w:r>
+    </w:p>
+    <w:p>
+      <w:pPr>
+        <w:rPr>
+          <w:rFonts w:ascii="仿宋" w:eastAsia="仿宋" w:hAnsi="仿宋"/>
+          <w:sz w:val="24"/>
+          <w:szCs w:val="24"/>
+        </w:rPr>
+      </w:pPr>
+      <w:r>
+        <w:rPr>
+          <w:rFonts w:ascii="仿宋" w:eastAsia="仿宋" w:hAnsi="仿宋"/>
+          <w:sz w:val="24"/>
+          <w:szCs w:val="24"/>
+        </w:rPr>
+        <w:t xml:space="preserve">            res[</w:t>
+      </w:r>
+      <w:proofErr w:type="spellStart"/>
+      <w:r>
+        <w:rPr>
+          <w:rFonts w:ascii="仿宋" w:eastAsia="仿宋" w:hAnsi="仿宋"/>
+          <w:sz w:val="24"/>
+          <w:szCs w:val="24"/>
+        </w:rPr>
+        <w:t>i</w:t>
+      </w:r>
+      <w:proofErr w:type="spellEnd"/>
+      <w:r>
+        <w:rPr>
+          <w:rFonts w:ascii="仿宋" w:eastAsia="仿宋" w:hAnsi="仿宋"/>
+          <w:sz w:val="24"/>
+          <w:szCs w:val="24"/>
+        </w:rPr>
+        <w:t>] *= 2</w:t>
+      </w:r>
+    </w:p>
+    <w:p>
+      <w:pPr>
+        <w:rPr>
+          <w:rFonts w:ascii="仿宋" w:eastAsia="仿宋" w:hAnsi="仿宋"/>
+          <w:sz w:val="24"/>
+          <w:szCs w:val="24"/>
+        </w:rPr>
+      </w:pPr>
+      <w:r>
+        <w:rPr>
+          <w:rFonts w:ascii="仿宋" w:eastAsia="仿宋" w:hAnsi="仿宋"/>
+          <w:sz w:val="24"/>
+          <w:szCs w:val="24"/>
+        </w:rPr>
+        <w:t xml:space="preserve">            if (</w:t>
+      </w:r>
+      <w:proofErr w:type="spellStart"/>
+      <w:r>
+        <w:rPr>
+          <w:rFonts w:ascii="仿宋" w:eastAsia="仿宋" w:hAnsi="仿宋"/>
+          <w:sz w:val="24"/>
+          <w:szCs w:val="24"/>
+        </w:rPr>
+        <w:t>i</w:t>
+      </w:r>
+      <w:proofErr w:type="spellEnd"/>
+      <w:r>
+        <w:rPr>
+          <w:rFonts w:ascii="仿宋" w:eastAsia="仿宋" w:hAnsi="仿宋"/>
+          <w:sz w:val="24"/>
+          <w:szCs w:val="24"/>
+        </w:rPr>
+        <w:t xml:space="preserve"> + 1) % 2 == 0:</w:t>
+      </w:r>
+    </w:p>
+    <w:p>
+      <w:pPr>
+        <w:rPr>
+          <w:rFonts w:ascii="仿宋" w:eastAsia="仿宋" w:hAnsi="仿宋"/>
+          <w:sz w:val="24"/>
+          <w:szCs w:val="24"/>
+        </w:rPr>
+      </w:pPr>
+      <w:r>
+        <w:rPr>
+          <w:rFonts w:ascii="仿宋" w:eastAsia="仿宋" w:hAnsi="仿宋"/>
+          <w:sz w:val="24"/>
+          <w:szCs w:val="24"/>
+        </w:rPr>
+        <w:t xml:space="preserve">                res[</w:t>
+      </w:r>
+      <w:proofErr w:type="spellStart"/>
+      <w:r>
+        <w:rPr>
+          <w:rFonts w:ascii="仿宋" w:eastAsia="仿宋" w:hAnsi="仿宋"/>
+          <w:sz w:val="24"/>
+          <w:szCs w:val="24"/>
+        </w:rPr>
+        <w:t>i</w:t>
+      </w:r>
+      <w:proofErr w:type="spellEnd"/>
+      <w:r>
+        <w:rPr>
+          <w:rFonts w:ascii="仿宋" w:eastAsia="仿宋" w:hAnsi="仿宋"/>
+          <w:sz w:val="24"/>
+          <w:szCs w:val="24"/>
+        </w:rPr>
+        <w:t xml:space="preserve">] += </w:t>
+      </w:r>
+      <w:proofErr w:type="gramStart"/>
+      <w:r>
+        <w:rPr>
+          <w:rFonts w:ascii="仿宋" w:eastAsia="仿宋" w:hAnsi="仿宋"/>
+          <w:sz w:val="24"/>
+          <w:szCs w:val="24"/>
+        </w:rPr>
+        <w:t>res[</w:t>
+      </w:r>
+      <w:proofErr w:type="spellStart"/>
+      <w:proofErr w:type="gramEnd"/>
+      <w:r>
+        <w:rPr>
+          <w:rFonts w:ascii="仿宋" w:eastAsia="仿宋" w:hAnsi="仿宋"/>
+          <w:sz w:val="24"/>
+          <w:szCs w:val="24"/>
+        </w:rPr>
+        <w:t>i</w:t>
+      </w:r>
+      <w:proofErr w:type="spellEnd"/>
+      <w:r>
+        <w:rPr>
+          <w:rFonts w:ascii="仿宋" w:eastAsia="仿宋" w:hAnsi="仿宋"/>
+          <w:sz w:val="24"/>
+          <w:szCs w:val="24"/>
+        </w:rPr>
+        <w:t xml:space="preserve"> // 2] * res[</w:t>
+      </w:r>
+      <w:proofErr w:type="spellStart"/>
+      <w:r>
+        <w:rPr>
+          <w:rFonts w:ascii="仿宋" w:eastAsia="仿宋" w:hAnsi="仿宋"/>
+          <w:sz w:val="24"/>
+          <w:szCs w:val="24"/>
+        </w:rPr>
+        <w:t>i</w:t>
+      </w:r>
+      <w:proofErr w:type="spellEnd"/>
+      <w:r>
+        <w:rPr>
+          <w:rFonts w:ascii="仿宋" w:eastAsia="仿宋" w:hAnsi="仿宋"/>
+          <w:sz w:val="24"/>
+          <w:szCs w:val="24"/>
+        </w:rPr>
+        <w:t xml:space="preserve"> // 2]</w:t>
+      </w:r>
+    </w:p>
+    <w:p>
+      <w:pPr>
+        <w:rPr>
+          <w:rFonts w:ascii="仿宋" w:eastAsia="仿宋" w:hAnsi="仿宋" w:hint="eastAsia"/>
+          <w:sz w:val="24"/>
+          <w:szCs w:val="24"/>
+        </w:rPr>
+      </w:pPr>
+      <w:r>
+        <w:rPr>
+          <w:rFonts w:ascii="仿宋" w:eastAsia="仿宋" w:hAnsi="仿宋"/>
+          <w:sz w:val="24"/>
+          <w:szCs w:val="24"/>
+        </w:rPr>
+        <w:t xml:space="preserve">        return res[n]</w:t>
       </w:r>
     </w:p>
     <w:sectPr>

</xml_diff>